<commit_message>
git push --all origin
</commit_message>
<xml_diff>
--- a/WD_2021_22_Minty_Dokumentacija.docx
+++ b/WD_2021_22_Minty_Dokumentacija.docx
@@ -614,11 +614,22 @@
       <w:r>
         <w:t>U projektu postoji samo jedan HTML fajl i u njemu je predefinisana verzija HTML-a, a to je HTML5. CSS3 je korišten za neke sekcije u kojima nije bilo moguće izvesti zamišljeno sa Bootstrap 5, a također korištene su i ikone iz FontAwesome čisto radi estetskog izgleda. U nastavku dokumentacije će biti detaljno objašnjeno šta je urađeno.</w:t>
       </w:r>
-    </w:p>
-    <w:p>
-      <w:pPr>
-        <w:spacing w:line="259" w:lineRule="auto"/>
-      </w:pPr>
+      <w:r>
+        <w:t xml:space="preserve"> </w:t>
+      </w:r>
+      <w:r>
+        <w:t>Struktura fajlova je bazirana na 3 fajla u kojima je urađeno sve, a to su HTML, CSS i JS fajl. Također tu se nalazi i folder sa slikama koje su upotrebljene na samom projektu.</w:t>
+      </w:r>
+    </w:p>
+    <w:p>
+      <w:pPr>
+        <w:spacing w:line="360" w:lineRule="auto"/>
+        <w:ind w:firstLine="720"/>
+        <w:jc w:val="both"/>
+      </w:pPr>
+      <w:r>
+        <w:t xml:space="preserve">Zbog nemogućnosti mijenjanja, dodavanja ili brisanja hrane direktno sa API-a, u JavaScript kodu su vršene određene improvizacije kako bi se postigao efekat koji je prvobitno trebao biti urađen. Nakon refresh-ovanja stranice, sve kartice koje su bile uređene se vraćaju na zadane postavke, one koje su obrisane se vraćaju, a one koje su dodane nestaju. </w:t>
+      </w:r>
       <w:r>
         <w:br w:type="page"/>
       </w:r>
@@ -708,6 +719,7 @@
       <w:pPr>
         <w:spacing w:line="360" w:lineRule="auto"/>
         <w:ind w:firstLine="720"/>
+        <w:jc w:val="both"/>
         <w:rPr>
           <w:szCs w:val="24"/>
         </w:rPr>
@@ -722,7 +734,31 @@
         <w:rPr>
           <w:szCs w:val="24"/>
         </w:rPr>
-        <w:t xml:space="preserve">Zatim se nalazi logo Minty stranice sa dodanom porukom ispod te nakon toga navigation bar koji sadrži button-e koji vode do određenog dijela stranice ili button-a koji je namijenjen administratorima stranice. U navigation bar-u se nalaze button-i koji vode do početka stranice, sekcije za hranu, sekcije gdje su ljudi dali svoja mišljenja o Minty-u te lokacija Minty-a u gradu Zenici. </w:t>
+        <w:t>Zatim se nalazi logo Minty stranice sa dodanom porukom ispod te nakon toga navigation bar koji sadrži button-e koji vode d</w:t>
+      </w:r>
+      <w:r>
+        <w:rPr>
+          <w:szCs w:val="24"/>
+        </w:rPr>
+        <w:t xml:space="preserve">o određenog dijela stranice i </w:t>
+      </w:r>
+      <w:r>
+        <w:rPr>
+          <w:szCs w:val="24"/>
+        </w:rPr>
+        <w:t>button-a koji je namijenjen administratorima stranice. U navigation bar-u se nalaze button-i koji vode do početka stranice, sekcije za hranu, sekcije gdje su ljudi dali svoja mišljenja o Minty-u te</w:t>
+      </w:r>
+      <w:r>
+        <w:rPr>
+          <w:szCs w:val="24"/>
+        </w:rPr>
+        <w:t xml:space="preserve"> lokacija Minty-a u gradu Zenica</w:t>
+      </w:r>
+      <w:r>
+        <w:rPr>
+          <w:szCs w:val="24"/>
+        </w:rPr>
+        <w:t xml:space="preserve">. </w:t>
       </w:r>
     </w:p>
     <w:p>
@@ -947,7 +983,19 @@
         <w:rPr>
           <w:szCs w:val="24"/>
         </w:rPr>
-        <w:t xml:space="preserve">, po želji, u korpu. Nakon toga, korisnik popunjava formu koja se prikaže, nakon što se pritisne button „Open cart“, i kada pritisne button „Order food“ prikaže mu se poruka da je uspješno naručio hranu. </w:t>
+        <w:t>, po želji, u korpu. Nakon toga, korisnik popunjava formu koja se prikaže, nakon što se pritisne button „Open cart</w:t>
+      </w:r>
+      <w:r>
+        <w:rPr>
+          <w:szCs w:val="24"/>
+        </w:rPr>
+        <w:t>“. Nakon što korisnik popuni podatke i pretisne button „Order food“ ispiše mu se poruka da je uspješno naručio hranu.</w:t>
+      </w:r>
+      <w:r>
+        <w:rPr>
+          <w:szCs w:val="24"/>
+        </w:rPr>
+        <w:t xml:space="preserve"> </w:t>
       </w:r>
     </w:p>
     <w:p>
@@ -1121,7 +1169,19 @@
         <w:rPr>
           <w:szCs w:val="24"/>
         </w:rPr>
-        <w:t xml:space="preserve">Zatim se nalazi sekcija gdje su ljudi dali svoje mišljenje o Minty-u. Tu je iskorišten Bootstrap 5 slider i ručno kreirane kartice koje, na lijep i jednostavan način, prikazuju slike ljudi, </w:t>
+        <w:t xml:space="preserve">Zatim se nalazi sekcija </w:t>
+      </w:r>
+      <w:r>
+        <w:rPr>
+          <w:szCs w:val="24"/>
+        </w:rPr>
+        <w:t>ljudi koji su</w:t>
+      </w:r>
+      <w:r>
+        <w:rPr>
+          <w:szCs w:val="24"/>
+        </w:rPr>
+        <w:t xml:space="preserve"> dali svoje mišljenje o Minty-u. Tu je iskorišten Bootstrap 5 slider i ručno kreirane kartice koje, na lijep i jednostavan način, prikazuju slike ljudi, </w:t>
       </w:r>
       <w:r>
         <w:rPr>
@@ -1442,7 +1502,13 @@
         <w:t>Da bi se Administrator prijavio na stranicu mora da popuni formu koja se prikaže nakon što se pritisne button „Login“ u navigation baru, što je prikazano na slici 2.1. Nakon što popuni formu sa predefinisanim username-om i password-om, administratoru će se prikazati administratorske privilegije na stranici. Razlog predefinisanog username-a i password-a je taj što API nema mogućnost dodavanja, brisanja ili e</w:t>
       </w:r>
       <w:r>
-        <w:t xml:space="preserve">ventualnog uređivanja korisnika. Predefinisani username je root, kao i password. Na slici 3.1. je prikazana login forma. </w:t>
+        <w:t>ventualnog uređivanja korisnika</w:t>
+      </w:r>
+      <w:r>
+        <w:t xml:space="preserve"> te nije moguće odraditi login ili eventualno prijavu na stranicu</w:t>
+      </w:r>
+      <w:r>
+        <w:t xml:space="preserve">. Predefinisani username je root, kao i password. Na slici 3.1. je prikazana login forma. </w:t>
       </w:r>
     </w:p>
     <w:p>
@@ -1521,15 +1587,88 @@
       <w:pPr>
         <w:spacing w:line="360" w:lineRule="auto"/>
         <w:ind w:firstLine="720"/>
-        <w:rPr>
-          <w:szCs w:val="24"/>
-        </w:rPr>
-      </w:pPr>
-      <w:r>
-        <w:rPr>
-          <w:szCs w:val="24"/>
-        </w:rPr>
-        <w:t>Za potrebe login forme iskorištena je jedna funkcija koja uzima podatke iz forme i provjerava ih. Ako su ispravni poziva se druga funkcija koja prikazuje administratorske button-e na stranici, a skriva buttone koji su namijenjeni običnim korisnicima, a a ko nisu ispravni onda se ispiše poruka ispod button-a „Login“ da je username ili password pogrešan. Na slici 3.2. su prikazane upravo te 2 funkcije koje su namijenjene za tu svrhu.</w:t>
+        <w:jc w:val="both"/>
+        <w:rPr>
+          <w:szCs w:val="24"/>
+        </w:rPr>
+      </w:pPr>
+      <w:r>
+        <w:rPr>
+          <w:szCs w:val="24"/>
+        </w:rPr>
+        <w:t>Za potre</w:t>
+      </w:r>
+      <w:r>
+        <w:rPr>
+          <w:szCs w:val="24"/>
+        </w:rPr>
+        <w:t>be login forme</w:t>
+      </w:r>
+      <w:r>
+        <w:rPr>
+          <w:szCs w:val="24"/>
+        </w:rPr>
+        <w:t xml:space="preserve"> je</w:t>
+      </w:r>
+      <w:r>
+        <w:rPr>
+          <w:szCs w:val="24"/>
+        </w:rPr>
+        <w:t xml:space="preserve"> iskorištena</w:t>
+      </w:r>
+      <w:r>
+        <w:rPr>
+          <w:szCs w:val="24"/>
+        </w:rPr>
+        <w:t xml:space="preserve"> funkcija</w:t>
+      </w:r>
+      <w:r>
+        <w:rPr>
+          <w:szCs w:val="24"/>
+        </w:rPr>
+        <w:t xml:space="preserve"> loginCheck()</w:t>
+      </w:r>
+      <w:r>
+        <w:rPr>
+          <w:szCs w:val="24"/>
+        </w:rPr>
+        <w:t xml:space="preserve"> koja uzima podatke iz forme i provjerava ih. Ako su ispravni poziva se druga funkcija</w:t>
+      </w:r>
+      <w:r>
+        <w:rPr>
+          <w:szCs w:val="24"/>
+        </w:rPr>
+        <w:t xml:space="preserve"> rootControls()</w:t>
+      </w:r>
+      <w:r>
+        <w:rPr>
+          <w:szCs w:val="24"/>
+        </w:rPr>
+        <w:t xml:space="preserve"> koja prikazuje administratorske button-e na stranici, a skriva buttone koji su namijenjeni ob</w:t>
+      </w:r>
+      <w:r>
+        <w:rPr>
+          <w:szCs w:val="24"/>
+        </w:rPr>
+        <w:t>ičnim korisnicima, a a</w:t>
+      </w:r>
+      <w:r>
+        <w:rPr>
+          <w:szCs w:val="24"/>
+        </w:rPr>
+        <w:t>ko nisu ispravni</w:t>
+      </w:r>
+      <w:r>
+        <w:rPr>
+          <w:szCs w:val="24"/>
+        </w:rPr>
+        <w:t>,</w:t>
+      </w:r>
+      <w:r>
+        <w:rPr>
+          <w:szCs w:val="24"/>
+        </w:rPr>
+        <w:t xml:space="preserve"> onda se ispiše poruka ispod button-a „Login“ da je username ili password pogrešan. Na slici 3.2. su prikazane upravo te 2 funkcije koje su namijenjene za tu svrhu.</w:t>
       </w:r>
     </w:p>
     <w:p>
@@ -1728,7 +1867,31 @@
         <w:rPr>
           <w:szCs w:val="24"/>
         </w:rPr>
-        <w:t xml:space="preserve"> Kada korisnik pritisne button „Edit“ otvori mu se forma sa popunjem podacima o konkretnoj kartici, kao npr. id, ime hrane, cijena i slika. Administratoru je dato na pravo da mijenja samo ime, cijenu ili sliku hrane, dok ID nema pravo mijenjati kako se ne bi gubio izvorni ID zbog daljeg mijenjanja informacija o hrani na kartici. Nakon što administrator klikne button za uređivanje hrane, podaci se šalju na API te ako API vrati da je sve uredu, informacije o hrani će se promjeniti na kartici, u suprotnom neće. Cjeloukupan proces je prikazan sa slikama 3.4. i 3.5.</w:t>
+        <w:t xml:space="preserve"> Kada korisnik pritisne button „Edit“</w:t>
+      </w:r>
+      <w:r>
+        <w:rPr>
+          <w:szCs w:val="24"/>
+        </w:rPr>
+        <w:t xml:space="preserve"> otvori mu se forma sa popunjenim</w:t>
+      </w:r>
+      <w:r>
+        <w:rPr>
+          <w:szCs w:val="24"/>
+        </w:rPr>
+        <w:t xml:space="preserve"> podacima o konkretnoj kartici, kao npr. id, ime hrane, cijena i slika. Administratoru je dato na pravo da mijenja samo ime, cijenu ili sliku hrane, dok ID nema pravo mijenjati kako se ne bi gubio izvorni ID zbog daljeg mijenjanja informacija o hrani na kartici. Nakon što administrator klikne button za uređivanje hrane, podaci se šalju na API </w:t>
+      </w:r>
+      <w:r>
+        <w:rPr>
+          <w:szCs w:val="24"/>
+        </w:rPr>
+        <w:t>te ako API vrati status code 204</w:t>
+      </w:r>
+      <w:r>
+        <w:rPr>
+          <w:szCs w:val="24"/>
+        </w:rPr>
+        <w:t>, informacije o hrani će se promjeniti na kartici, u suprotnom neće. Cjeloukupan proces je prikazan sa slikama 3.4. i 3.5.</w:t>
       </w:r>
     </w:p>
     <w:p>
@@ -1919,7 +2082,31 @@
         <w:rPr>
           <w:szCs w:val="24"/>
         </w:rPr>
-        <w:t>Brisanje hrane se izvodi jednostavnim klikom na button „Delete“. Nakon klika, id hrane se šalje na API te ako API vrati da je sve uredu prošlo, kartica se briše sa stranice, u suprotnom kartica ostaje tu sa prikazanom porukom da nije moguće obrisati hranu. Na slici 3.6. je prikazana funkcija koja briše hranu sa stranice.</w:t>
+        <w:t>Brisanje hrane se izvodi jednostavnim klikom na button „Delete“</w:t>
+      </w:r>
+      <w:r>
+        <w:rPr>
+          <w:szCs w:val="24"/>
+        </w:rPr>
+        <w:t>. Nakon klika, ID</w:t>
+      </w:r>
+      <w:r>
+        <w:rPr>
+          <w:szCs w:val="24"/>
+        </w:rPr>
+        <w:t xml:space="preserve"> hrane se šalje na API te ako API vrati</w:t>
+      </w:r>
+      <w:r>
+        <w:rPr>
+          <w:szCs w:val="24"/>
+        </w:rPr>
+        <w:t xml:space="preserve"> status code 204</w:t>
+      </w:r>
+      <w:r>
+        <w:rPr>
+          <w:szCs w:val="24"/>
+        </w:rPr>
+        <w:t>, kartica se briše sa stranice, u suprotnom kartica ostaje tu sa prikazanom porukom da nije moguće obrisati hranu. Na slici 3.6. je prikazana funkcija koja briše hranu sa stranice.</w:t>
       </w:r>
     </w:p>
     <w:p>
@@ -2006,14 +2193,8 @@
         </w:rPr>
         <w:t>Slika 3.6. Funkcija koja briše hranu sa stranice</w:t>
       </w:r>
-    </w:p>
-    <w:p>
-      <w:pPr>
-        <w:spacing w:line="360" w:lineRule="auto"/>
-        <w:rPr>
-          <w:szCs w:val="24"/>
-        </w:rPr>
-      </w:pPr>
+      <w:bookmarkStart w:id="0" w:name="_GoBack"/>
+      <w:bookmarkEnd w:id="0"/>
     </w:p>
     <w:p>
       <w:pPr>
@@ -2034,7 +2215,19 @@
         <w:rPr>
           <w:szCs w:val="24"/>
         </w:rPr>
-        <w:t>, podaci o dodanoj hrani se šalju na API te ako API vrati da je sve uredu prošlo, kartica sa tom hranom će biti dodana na stranicu, u suprotnom neće. Na slici 3.7. je prikazan forma kako izgleda dodavanje hrane na stranicu, dok je na slici 3.8. prikazan kod koji je namijenjen za tu svrhu.</w:t>
+        <w:t xml:space="preserve">, podaci o dodanoj hrani se šalju na API te ako API vrati </w:t>
+      </w:r>
+      <w:r>
+        <w:rPr>
+          <w:szCs w:val="24"/>
+        </w:rPr>
+        <w:t>status code 201</w:t>
+      </w:r>
+      <w:r>
+        <w:rPr>
+          <w:szCs w:val="24"/>
+        </w:rPr>
+        <w:t>, kartica sa tom hranom će biti dodana na stranicu, u suprotnom neće. Na slici 3.7. je prikazan forma kako izgleda dodavanje hrane na stranicu, dok je na slici 3.8. prikazan kod koji je namijenjen za tu svrhu.</w:t>
       </w:r>
     </w:p>
     <w:p>
@@ -2093,8 +2286,6 @@
           </wp:inline>
         </w:drawing>
       </w:r>
-      <w:bookmarkStart w:id="0" w:name="_GoBack"/>
-      <w:bookmarkEnd w:id="0"/>
     </w:p>
     <w:p>
       <w:pPr>
@@ -2194,19 +2385,390 @@
     </w:p>
     <w:p>
       <w:pPr>
-        <w:spacing w:line="360" w:lineRule="auto"/>
-        <w:rPr>
-          <w:szCs w:val="24"/>
-        </w:rPr>
-      </w:pPr>
-    </w:p>
-    <w:p>
-      <w:pPr>
-        <w:spacing w:line="360" w:lineRule="auto"/>
-        <w:rPr>
-          <w:szCs w:val="24"/>
-        </w:rPr>
-      </w:pPr>
+        <w:pStyle w:val="Heading1"/>
+      </w:pPr>
+      <w:r>
+        <w:lastRenderedPageBreak/>
+        <w:t>IZGLED STRANICE NA RAZLIČITIM UREĐAJIMA</w:t>
+      </w:r>
+    </w:p>
+    <w:p/>
+    <w:p>
+      <w:pPr>
+        <w:ind w:firstLine="360"/>
+      </w:pPr>
+      <w:r>
+        <w:t>Slika 4.1. prikazuje kako stranica izgleda na desktop računarima.</w:t>
+      </w:r>
+    </w:p>
+    <w:p>
+      <w:pPr>
+        <w:spacing w:line="360" w:lineRule="auto"/>
+        <w:rPr>
+          <w:szCs w:val="24"/>
+        </w:rPr>
+      </w:pPr>
+    </w:p>
+    <w:p>
+      <w:pPr>
+        <w:spacing w:line="360" w:lineRule="auto"/>
+        <w:rPr>
+          <w:szCs w:val="24"/>
+        </w:rPr>
+      </w:pPr>
+      <w:r>
+        <w:rPr>
+          <w:noProof/>
+          <w:szCs w:val="24"/>
+          <w:lang w:val="en-US"/>
+        </w:rPr>
+        <w:drawing>
+          <wp:inline distT="0" distB="0" distL="0" distR="0">
+            <wp:extent cx="5943600" cy="3343910"/>
+            <wp:effectExtent l="0" t="0" r="0" b="8890"/>
+            <wp:docPr id="21" name="Picture 21"/>
+            <wp:cNvGraphicFramePr>
+              <a:graphicFrameLocks xmlns:a="http://schemas.openxmlformats.org/drawingml/2006/main" noChangeAspect="1"/>
+            </wp:cNvGraphicFramePr>
+            <a:graphic xmlns:a="http://schemas.openxmlformats.org/drawingml/2006/main">
+              <a:graphicData uri="http://schemas.openxmlformats.org/drawingml/2006/picture">
+                <pic:pic xmlns:pic="http://schemas.openxmlformats.org/drawingml/2006/picture">
+                  <pic:nvPicPr>
+                    <pic:cNvPr id="21" name="izgled stranice.png"/>
+                    <pic:cNvPicPr/>
+                  </pic:nvPicPr>
+                  <pic:blipFill>
+                    <a:blip r:embed="rId7" cstate="print">
+                      <a:extLst>
+                        <a:ext uri="{28A0092B-C50C-407E-A947-70E740481C1C}">
+                          <a14:useLocalDpi xmlns:a14="http://schemas.microsoft.com/office/drawing/2010/main" val="0"/>
+                        </a:ext>
+                      </a:extLst>
+                    </a:blip>
+                    <a:stretch>
+                      <a:fillRect/>
+                    </a:stretch>
+                  </pic:blipFill>
+                  <pic:spPr>
+                    <a:xfrm>
+                      <a:off x="0" y="0"/>
+                      <a:ext cx="5943600" cy="3343910"/>
+                    </a:xfrm>
+                    <a:prstGeom prst="rect">
+                      <a:avLst/>
+                    </a:prstGeom>
+                  </pic:spPr>
+                </pic:pic>
+              </a:graphicData>
+            </a:graphic>
+          </wp:inline>
+        </w:drawing>
+      </w:r>
+    </w:p>
+    <w:p>
+      <w:pPr>
+        <w:spacing w:line="360" w:lineRule="auto"/>
+        <w:jc w:val="center"/>
+        <w:rPr>
+          <w:sz w:val="20"/>
+          <w:szCs w:val="20"/>
+        </w:rPr>
+      </w:pPr>
+      <w:r>
+        <w:rPr>
+          <w:sz w:val="20"/>
+          <w:szCs w:val="20"/>
+        </w:rPr>
+        <w:t>Slika 4.1. Izgled stranice na desktop računarima</w:t>
+      </w:r>
+    </w:p>
+    <w:p>
+      <w:pPr>
+        <w:spacing w:line="360" w:lineRule="auto"/>
+        <w:rPr>
+          <w:szCs w:val="24"/>
+        </w:rPr>
+      </w:pPr>
+    </w:p>
+    <w:p>
+      <w:pPr>
+        <w:spacing w:line="360" w:lineRule="auto"/>
+        <w:rPr>
+          <w:szCs w:val="24"/>
+        </w:rPr>
+      </w:pPr>
+    </w:p>
+    <w:p>
+      <w:pPr>
+        <w:spacing w:line="360" w:lineRule="auto"/>
+        <w:rPr>
+          <w:szCs w:val="24"/>
+        </w:rPr>
+      </w:pPr>
+    </w:p>
+    <w:p>
+      <w:pPr>
+        <w:spacing w:line="360" w:lineRule="auto"/>
+        <w:rPr>
+          <w:szCs w:val="24"/>
+        </w:rPr>
+      </w:pPr>
+    </w:p>
+    <w:p>
+      <w:pPr>
+        <w:spacing w:line="360" w:lineRule="auto"/>
+        <w:rPr>
+          <w:szCs w:val="24"/>
+        </w:rPr>
+      </w:pPr>
+    </w:p>
+    <w:p>
+      <w:pPr>
+        <w:spacing w:line="360" w:lineRule="auto"/>
+        <w:rPr>
+          <w:szCs w:val="24"/>
+        </w:rPr>
+      </w:pPr>
+    </w:p>
+    <w:p>
+      <w:pPr>
+        <w:spacing w:line="360" w:lineRule="auto"/>
+        <w:rPr>
+          <w:szCs w:val="24"/>
+        </w:rPr>
+      </w:pPr>
+    </w:p>
+    <w:p>
+      <w:pPr>
+        <w:spacing w:line="360" w:lineRule="auto"/>
+        <w:rPr>
+          <w:szCs w:val="24"/>
+        </w:rPr>
+      </w:pPr>
+    </w:p>
+    <w:p>
+      <w:pPr>
+        <w:spacing w:line="360" w:lineRule="auto"/>
+        <w:rPr>
+          <w:szCs w:val="24"/>
+        </w:rPr>
+      </w:pPr>
+    </w:p>
+    <w:p>
+      <w:pPr>
+        <w:spacing w:line="360" w:lineRule="auto"/>
+        <w:ind w:firstLine="720"/>
+        <w:rPr>
+          <w:szCs w:val="24"/>
+        </w:rPr>
+      </w:pPr>
+      <w:r>
+        <w:rPr>
+          <w:szCs w:val="24"/>
+        </w:rPr>
+        <w:lastRenderedPageBreak/>
+        <w:t>Slika 4.2. prikazuje kako stranica izgleda na tablet uređajima</w:t>
+      </w:r>
+    </w:p>
+    <w:p>
+      <w:pPr>
+        <w:spacing w:line="360" w:lineRule="auto"/>
+        <w:rPr>
+          <w:szCs w:val="24"/>
+        </w:rPr>
+      </w:pPr>
+    </w:p>
+    <w:p>
+      <w:pPr>
+        <w:spacing w:line="360" w:lineRule="auto"/>
+        <w:rPr>
+          <w:szCs w:val="24"/>
+        </w:rPr>
+      </w:pPr>
+      <w:r>
+        <w:rPr>
+          <w:noProof/>
+          <w:szCs w:val="24"/>
+          <w:lang w:val="en-US"/>
+        </w:rPr>
+        <w:drawing>
+          <wp:inline distT="0" distB="0" distL="0" distR="0">
+            <wp:extent cx="5943600" cy="5157470"/>
+            <wp:effectExtent l="0" t="0" r="0" b="5080"/>
+            <wp:docPr id="22" name="Picture 22"/>
+            <wp:cNvGraphicFramePr>
+              <a:graphicFrameLocks xmlns:a="http://schemas.openxmlformats.org/drawingml/2006/main" noChangeAspect="1"/>
+            </wp:cNvGraphicFramePr>
+            <a:graphic xmlns:a="http://schemas.openxmlformats.org/drawingml/2006/main">
+              <a:graphicData uri="http://schemas.openxmlformats.org/drawingml/2006/picture">
+                <pic:pic xmlns:pic="http://schemas.openxmlformats.org/drawingml/2006/picture">
+                  <pic:nvPicPr>
+                    <pic:cNvPr id="22" name="Screenshot_13.png"/>
+                    <pic:cNvPicPr/>
+                  </pic:nvPicPr>
+                  <pic:blipFill>
+                    <a:blip r:embed="rId23">
+                      <a:extLst>
+                        <a:ext uri="{28A0092B-C50C-407E-A947-70E740481C1C}">
+                          <a14:useLocalDpi xmlns:a14="http://schemas.microsoft.com/office/drawing/2010/main" val="0"/>
+                        </a:ext>
+                      </a:extLst>
+                    </a:blip>
+                    <a:stretch>
+                      <a:fillRect/>
+                    </a:stretch>
+                  </pic:blipFill>
+                  <pic:spPr>
+                    <a:xfrm>
+                      <a:off x="0" y="0"/>
+                      <a:ext cx="5943600" cy="5157470"/>
+                    </a:xfrm>
+                    <a:prstGeom prst="rect">
+                      <a:avLst/>
+                    </a:prstGeom>
+                  </pic:spPr>
+                </pic:pic>
+              </a:graphicData>
+            </a:graphic>
+          </wp:inline>
+        </w:drawing>
+      </w:r>
+    </w:p>
+    <w:p>
+      <w:pPr>
+        <w:spacing w:line="360" w:lineRule="auto"/>
+        <w:jc w:val="center"/>
+        <w:rPr>
+          <w:i/>
+          <w:sz w:val="20"/>
+          <w:szCs w:val="20"/>
+        </w:rPr>
+      </w:pPr>
+      <w:r>
+        <w:rPr>
+          <w:i/>
+          <w:sz w:val="20"/>
+          <w:szCs w:val="20"/>
+        </w:rPr>
+        <w:t>Slika 4.2. Izgled stranice na tablet uređajima</w:t>
+      </w:r>
+    </w:p>
+    <w:p>
+      <w:pPr>
+        <w:spacing w:line="259" w:lineRule="auto"/>
+        <w:rPr>
+          <w:szCs w:val="24"/>
+        </w:rPr>
+      </w:pPr>
+      <w:r>
+        <w:rPr>
+          <w:szCs w:val="24"/>
+        </w:rPr>
+        <w:br w:type="page"/>
+      </w:r>
+    </w:p>
+    <w:p>
+      <w:pPr>
+        <w:spacing w:line="360" w:lineRule="auto"/>
+        <w:ind w:firstLine="720"/>
+        <w:rPr>
+          <w:szCs w:val="24"/>
+        </w:rPr>
+      </w:pPr>
+      <w:r>
+        <w:rPr>
+          <w:szCs w:val="24"/>
+        </w:rPr>
+        <w:lastRenderedPageBreak/>
+        <w:t>Slika 4.3. Prikazuje kako stranica izgleda na mobilnim uređajima</w:t>
+      </w:r>
+    </w:p>
+    <w:p>
+      <w:pPr>
+        <w:spacing w:line="360" w:lineRule="auto"/>
+        <w:ind w:firstLine="720"/>
+        <w:rPr>
+          <w:szCs w:val="24"/>
+        </w:rPr>
+      </w:pPr>
+    </w:p>
+    <w:p>
+      <w:pPr>
+        <w:spacing w:line="360" w:lineRule="auto"/>
+        <w:ind w:firstLine="720"/>
+        <w:jc w:val="center"/>
+        <w:rPr>
+          <w:szCs w:val="24"/>
+        </w:rPr>
+      </w:pPr>
+      <w:r>
+        <w:rPr>
+          <w:noProof/>
+          <w:szCs w:val="24"/>
+          <w:lang w:val="en-US"/>
+        </w:rPr>
+        <w:drawing>
+          <wp:inline distT="0" distB="0" distL="0" distR="0">
+            <wp:extent cx="3305175" cy="6601918"/>
+            <wp:effectExtent l="0" t="0" r="0" b="8890"/>
+            <wp:docPr id="23" name="Picture 23"/>
+            <wp:cNvGraphicFramePr>
+              <a:graphicFrameLocks xmlns:a="http://schemas.openxmlformats.org/drawingml/2006/main" noChangeAspect="1"/>
+            </wp:cNvGraphicFramePr>
+            <a:graphic xmlns:a="http://schemas.openxmlformats.org/drawingml/2006/main">
+              <a:graphicData uri="http://schemas.openxmlformats.org/drawingml/2006/picture">
+                <pic:pic xmlns:pic="http://schemas.openxmlformats.org/drawingml/2006/picture">
+                  <pic:nvPicPr>
+                    <pic:cNvPr id="23" name="Screenshot_14.png"/>
+                    <pic:cNvPicPr/>
+                  </pic:nvPicPr>
+                  <pic:blipFill>
+                    <a:blip r:embed="rId24">
+                      <a:extLst>
+                        <a:ext uri="{28A0092B-C50C-407E-A947-70E740481C1C}">
+                          <a14:useLocalDpi xmlns:a14="http://schemas.microsoft.com/office/drawing/2010/main" val="0"/>
+                        </a:ext>
+                      </a:extLst>
+                    </a:blip>
+                    <a:stretch>
+                      <a:fillRect/>
+                    </a:stretch>
+                  </pic:blipFill>
+                  <pic:spPr>
+                    <a:xfrm>
+                      <a:off x="0" y="0"/>
+                      <a:ext cx="3308322" cy="6608203"/>
+                    </a:xfrm>
+                    <a:prstGeom prst="rect">
+                      <a:avLst/>
+                    </a:prstGeom>
+                  </pic:spPr>
+                </pic:pic>
+              </a:graphicData>
+            </a:graphic>
+          </wp:inline>
+        </w:drawing>
+      </w:r>
+    </w:p>
+    <w:p>
+      <w:pPr>
+        <w:spacing w:line="360" w:lineRule="auto"/>
+        <w:ind w:firstLine="720"/>
+        <w:jc w:val="center"/>
+        <w:rPr>
+          <w:i/>
+          <w:sz w:val="20"/>
+          <w:szCs w:val="20"/>
+        </w:rPr>
+      </w:pPr>
+      <w:r>
+        <w:rPr>
+          <w:i/>
+          <w:sz w:val="20"/>
+          <w:szCs w:val="20"/>
+        </w:rPr>
+        <w:t>Slika 4.3. Izgled stranice na mobilnim uređajima</w:t>
+      </w:r>
     </w:p>
     <w:sectPr>
       <w:pgSz w:w="12240" w:h="15840"/>

</xml_diff>